<commit_message>
add doc tag in xpl
</commit_message>
<xml_diff>
--- a/sample/hello-word.docx
+++ b/sample/hello-word.docx
@@ -3,11 +3,34 @@
 <w:document xmlns:wpc="http://schemas.microsoft.com/office/word/2010/wordprocessingCanvas" xmlns:mc="http://schemas.openxmlformats.org/markup-compatibility/2006" xmlns:o="urn:schemas-microsoft-com:office:office" xmlns:r="http://schemas.openxmlformats.org/officeDocument/2006/relationships" xmlns:m="http://schemas.openxmlformats.org/officeDocument/2006/math" xmlns:v="urn:schemas-microsoft-com:vml" xmlns:wp14="http://schemas.microsoft.com/office/word/2010/wordprocessingDrawing" xmlns:wp="http://schemas.openxmlformats.org/drawingml/2006/wordprocessingDrawing" xmlns:w10="urn:schemas-microsoft-com:office:word" xmlns:w="http://schemas.openxmlformats.org/wordprocessingml/2006/main" xmlns:w14="http://schemas.microsoft.com/office/word/2010/wordml" xmlns:wpg="http://schemas.microsoft.com/office/word/2010/wordprocessingGroup" xmlns:wpi="http://schemas.microsoft.com/office/word/2010/wordprocessingInk" xmlns:wne="http://schemas.microsoft.com/office/word/2006/wordml" xmlns:wps="http://schemas.microsoft.com/office/word/2010/wordprocessingShape" mc:Ignorable="w14 wp14">
   <w:body>
     <w:p>
+      <w:pPr>
+        <w:pStyle w:val="berschrift1"/>
+        <w:rPr>
+          <w:i/>
+        </w:rPr>
+      </w:pPr>
+      <w:proofErr w:type="spellStart"/>
       <w:r>
-        <w:t>Hello Word!</w:t>
+        <w:rPr>
+          <w:i/>
+        </w:rPr>
+        <w:t>Hello</w:t>
+      </w:r>
+      <w:proofErr w:type="spellEnd"/>
+      <w:r>
+        <w:rPr>
+          <w:i/>
+        </w:rPr>
+        <w:t xml:space="preserve"> W</w:t>
       </w:r>
       <w:bookmarkStart w:id="0" w:name="_GoBack"/>
       <w:bookmarkEnd w:id="0"/>
+      <w:r>
+        <w:rPr>
+          <w:i/>
+        </w:rPr>
+        <w:t>ord!</w:t>
+      </w:r>
     </w:p>
     <w:sectPr>
       <w:pgSz w:w="11906" w:h="16838"/>
@@ -17,6 +40,226 @@
     </w:sectPr>
   </w:body>
 </w:document>
+</file>
+
+<file path=word/numbering.xml><?xml version="1.0" encoding="utf-8"?>
+<w:numbering xmlns:wpc="http://schemas.microsoft.com/office/word/2010/wordprocessingCanvas" xmlns:mc="http://schemas.openxmlformats.org/markup-compatibility/2006" xmlns:o="urn:schemas-microsoft-com:office:office" xmlns:r="http://schemas.openxmlformats.org/officeDocument/2006/relationships" xmlns:m="http://schemas.openxmlformats.org/officeDocument/2006/math" xmlns:v="urn:schemas-microsoft-com:vml" xmlns:wp14="http://schemas.microsoft.com/office/word/2010/wordprocessingDrawing" xmlns:wp="http://schemas.openxmlformats.org/drawingml/2006/wordprocessingDrawing" xmlns:w10="urn:schemas-microsoft-com:office:word" xmlns:w="http://schemas.openxmlformats.org/wordprocessingml/2006/main" xmlns:w14="http://schemas.microsoft.com/office/word/2010/wordml" xmlns:wpg="http://schemas.microsoft.com/office/word/2010/wordprocessingGroup" xmlns:wpi="http://schemas.microsoft.com/office/word/2010/wordprocessingInk" xmlns:wne="http://schemas.microsoft.com/office/word/2006/wordml" xmlns:wps="http://schemas.microsoft.com/office/word/2010/wordprocessingShape" mc:Ignorable="w14 wp14">
+  <w:abstractNum w:abstractNumId="0">
+    <w:nsid w:val="FFFFFF7C"/>
+    <w:multiLevelType w:val="singleLevel"/>
+    <w:tmpl w:val="0CFC78CA"/>
+    <w:lvl w:ilvl="0">
+      <w:start w:val="1"/>
+      <w:numFmt w:val="decimal"/>
+      <w:lvlText w:val="%1."/>
+      <w:lvlJc w:val="left"/>
+      <w:pPr>
+        <w:tabs>
+          <w:tab w:val="num" w:pos="1492"/>
+        </w:tabs>
+        <w:ind w:left="1492" w:hanging="360"/>
+      </w:pPr>
+    </w:lvl>
+  </w:abstractNum>
+  <w:abstractNum w:abstractNumId="1">
+    <w:nsid w:val="FFFFFF7D"/>
+    <w:multiLevelType w:val="singleLevel"/>
+    <w:tmpl w:val="311667D8"/>
+    <w:lvl w:ilvl="0">
+      <w:start w:val="1"/>
+      <w:numFmt w:val="decimal"/>
+      <w:lvlText w:val="%1."/>
+      <w:lvlJc w:val="left"/>
+      <w:pPr>
+        <w:tabs>
+          <w:tab w:val="num" w:pos="1209"/>
+        </w:tabs>
+        <w:ind w:left="1209" w:hanging="360"/>
+      </w:pPr>
+    </w:lvl>
+  </w:abstractNum>
+  <w:abstractNum w:abstractNumId="2">
+    <w:nsid w:val="FFFFFF7E"/>
+    <w:multiLevelType w:val="singleLevel"/>
+    <w:tmpl w:val="13702D88"/>
+    <w:lvl w:ilvl="0">
+      <w:start w:val="1"/>
+      <w:numFmt w:val="decimal"/>
+      <w:lvlText w:val="%1."/>
+      <w:lvlJc w:val="left"/>
+      <w:pPr>
+        <w:tabs>
+          <w:tab w:val="num" w:pos="926"/>
+        </w:tabs>
+        <w:ind w:left="926" w:hanging="360"/>
+      </w:pPr>
+    </w:lvl>
+  </w:abstractNum>
+  <w:abstractNum w:abstractNumId="3">
+    <w:nsid w:val="FFFFFF7F"/>
+    <w:multiLevelType w:val="singleLevel"/>
+    <w:tmpl w:val="34CA7D08"/>
+    <w:lvl w:ilvl="0">
+      <w:start w:val="1"/>
+      <w:numFmt w:val="decimal"/>
+      <w:lvlText w:val="%1."/>
+      <w:lvlJc w:val="left"/>
+      <w:pPr>
+        <w:tabs>
+          <w:tab w:val="num" w:pos="643"/>
+        </w:tabs>
+        <w:ind w:left="643" w:hanging="360"/>
+      </w:pPr>
+    </w:lvl>
+  </w:abstractNum>
+  <w:abstractNum w:abstractNumId="4">
+    <w:nsid w:val="FFFFFF80"/>
+    <w:multiLevelType w:val="singleLevel"/>
+    <w:tmpl w:val="F440BC66"/>
+    <w:lvl w:ilvl="0">
+      <w:start w:val="1"/>
+      <w:numFmt w:val="bullet"/>
+      <w:lvlText w:val=""/>
+      <w:lvlJc w:val="left"/>
+      <w:pPr>
+        <w:tabs>
+          <w:tab w:val="num" w:pos="1492"/>
+        </w:tabs>
+        <w:ind w:left="1492" w:hanging="360"/>
+      </w:pPr>
+      <w:rPr>
+        <w:rFonts w:ascii="Symbol" w:hAnsi="Symbol" w:hint="default"/>
+      </w:rPr>
+    </w:lvl>
+  </w:abstractNum>
+  <w:abstractNum w:abstractNumId="5">
+    <w:nsid w:val="FFFFFF81"/>
+    <w:multiLevelType w:val="singleLevel"/>
+    <w:tmpl w:val="A18037CC"/>
+    <w:lvl w:ilvl="0">
+      <w:start w:val="1"/>
+      <w:numFmt w:val="bullet"/>
+      <w:lvlText w:val=""/>
+      <w:lvlJc w:val="left"/>
+      <w:pPr>
+        <w:tabs>
+          <w:tab w:val="num" w:pos="1209"/>
+        </w:tabs>
+        <w:ind w:left="1209" w:hanging="360"/>
+      </w:pPr>
+      <w:rPr>
+        <w:rFonts w:ascii="Symbol" w:hAnsi="Symbol" w:hint="default"/>
+      </w:rPr>
+    </w:lvl>
+  </w:abstractNum>
+  <w:abstractNum w:abstractNumId="6">
+    <w:nsid w:val="FFFFFF82"/>
+    <w:multiLevelType w:val="singleLevel"/>
+    <w:tmpl w:val="FCC8344C"/>
+    <w:lvl w:ilvl="0">
+      <w:start w:val="1"/>
+      <w:numFmt w:val="bullet"/>
+      <w:lvlText w:val=""/>
+      <w:lvlJc w:val="left"/>
+      <w:pPr>
+        <w:tabs>
+          <w:tab w:val="num" w:pos="926"/>
+        </w:tabs>
+        <w:ind w:left="926" w:hanging="360"/>
+      </w:pPr>
+      <w:rPr>
+        <w:rFonts w:ascii="Symbol" w:hAnsi="Symbol" w:hint="default"/>
+      </w:rPr>
+    </w:lvl>
+  </w:abstractNum>
+  <w:abstractNum w:abstractNumId="7">
+    <w:nsid w:val="FFFFFF83"/>
+    <w:multiLevelType w:val="singleLevel"/>
+    <w:tmpl w:val="660EB9AE"/>
+    <w:lvl w:ilvl="0">
+      <w:start w:val="1"/>
+      <w:numFmt w:val="bullet"/>
+      <w:lvlText w:val=""/>
+      <w:lvlJc w:val="left"/>
+      <w:pPr>
+        <w:tabs>
+          <w:tab w:val="num" w:pos="643"/>
+        </w:tabs>
+        <w:ind w:left="643" w:hanging="360"/>
+      </w:pPr>
+      <w:rPr>
+        <w:rFonts w:ascii="Symbol" w:hAnsi="Symbol" w:hint="default"/>
+      </w:rPr>
+    </w:lvl>
+  </w:abstractNum>
+  <w:abstractNum w:abstractNumId="8">
+    <w:nsid w:val="FFFFFF88"/>
+    <w:multiLevelType w:val="singleLevel"/>
+    <w:tmpl w:val="3FC02FC6"/>
+    <w:lvl w:ilvl="0">
+      <w:start w:val="1"/>
+      <w:numFmt w:val="decimal"/>
+      <w:lvlText w:val="%1."/>
+      <w:lvlJc w:val="left"/>
+      <w:pPr>
+        <w:tabs>
+          <w:tab w:val="num" w:pos="360"/>
+        </w:tabs>
+        <w:ind w:left="360" w:hanging="360"/>
+      </w:pPr>
+    </w:lvl>
+  </w:abstractNum>
+  <w:abstractNum w:abstractNumId="9">
+    <w:nsid w:val="FFFFFF89"/>
+    <w:multiLevelType w:val="singleLevel"/>
+    <w:tmpl w:val="CA9685E0"/>
+    <w:lvl w:ilvl="0">
+      <w:start w:val="1"/>
+      <w:numFmt w:val="bullet"/>
+      <w:lvlText w:val=""/>
+      <w:lvlJc w:val="left"/>
+      <w:pPr>
+        <w:tabs>
+          <w:tab w:val="num" w:pos="360"/>
+        </w:tabs>
+        <w:ind w:left="360" w:hanging="360"/>
+      </w:pPr>
+      <w:rPr>
+        <w:rFonts w:ascii="Symbol" w:hAnsi="Symbol" w:hint="default"/>
+      </w:rPr>
+    </w:lvl>
+  </w:abstractNum>
+  <w:num w:numId="1">
+    <w:abstractNumId w:val="9"/>
+  </w:num>
+  <w:num w:numId="2">
+    <w:abstractNumId w:val="7"/>
+  </w:num>
+  <w:num w:numId="3">
+    <w:abstractNumId w:val="6"/>
+  </w:num>
+  <w:num w:numId="4">
+    <w:abstractNumId w:val="5"/>
+  </w:num>
+  <w:num w:numId="5">
+    <w:abstractNumId w:val="4"/>
+  </w:num>
+  <w:num w:numId="6">
+    <w:abstractNumId w:val="8"/>
+  </w:num>
+  <w:num w:numId="7">
+    <w:abstractNumId w:val="3"/>
+  </w:num>
+  <w:num w:numId="8">
+    <w:abstractNumId w:val="2"/>
+  </w:num>
+  <w:num w:numId="9">
+    <w:abstractNumId w:val="1"/>
+  </w:num>
+  <w:num w:numId="10">
+    <w:abstractNumId w:val="0"/>
+  </w:num>
+</w:numbering>
 </file>
 
 <file path=word/styles.xml><?xml version="1.0" encoding="utf-8"?>
@@ -178,6 +421,30 @@
   <w:style w:type="paragraph" w:default="1" w:styleId="Standard">
     <w:name w:val="Normal"/>
     <w:qFormat/>
+    <w:rsid w:val="00BC2288"/>
+  </w:style>
+  <w:style w:type="paragraph" w:styleId="berschrift1">
+    <w:name w:val="heading 1"/>
+    <w:basedOn w:val="Standard"/>
+    <w:next w:val="Standard"/>
+    <w:link w:val="berschrift1Zchn"/>
+    <w:uiPriority w:val="9"/>
+    <w:qFormat/>
+    <w:rsid w:val="00C13759"/>
+    <w:pPr>
+      <w:keepNext/>
+      <w:keepLines/>
+      <w:spacing w:before="480" w:after="0"/>
+      <w:outlineLvl w:val="0"/>
+    </w:pPr>
+    <w:rPr>
+      <w:rFonts w:asciiTheme="majorHAnsi" w:eastAsiaTheme="majorEastAsia" w:hAnsiTheme="majorHAnsi" w:cstheme="majorBidi"/>
+      <w:b/>
+      <w:bCs/>
+      <w:color w:val="365F91" w:themeColor="accent1" w:themeShade="BF"/>
+      <w:sz w:val="28"/>
+      <w:szCs w:val="28"/>
+    </w:rPr>
   </w:style>
   <w:style w:type="character" w:default="1" w:styleId="Absatz-Standardschriftart">
     <w:name w:val="Default Paragraph Font"/>
@@ -205,6 +472,21 @@
     <w:uiPriority w:val="99"/>
     <w:semiHidden/>
     <w:unhideWhenUsed/>
+  </w:style>
+  <w:style w:type="character" w:customStyle="1" w:styleId="berschrift1Zchn">
+    <w:name w:val="Überschrift 1 Zchn"/>
+    <w:basedOn w:val="Absatz-Standardschriftart"/>
+    <w:link w:val="berschrift1"/>
+    <w:uiPriority w:val="9"/>
+    <w:rsid w:val="00C13759"/>
+    <w:rPr>
+      <w:rFonts w:asciiTheme="majorHAnsi" w:eastAsiaTheme="majorEastAsia" w:hAnsiTheme="majorHAnsi" w:cstheme="majorBidi"/>
+      <w:b/>
+      <w:bCs/>
+      <w:color w:val="365F91" w:themeColor="accent1" w:themeShade="BF"/>
+      <w:sz w:val="28"/>
+      <w:szCs w:val="28"/>
+    </w:rPr>
   </w:style>
 </w:styles>
 </file>
@@ -368,6 +650,30 @@
   <w:style w:type="paragraph" w:default="1" w:styleId="Standard">
     <w:name w:val="Normal"/>
     <w:qFormat/>
+    <w:rsid w:val="00BC2288"/>
+  </w:style>
+  <w:style w:type="paragraph" w:styleId="berschrift1">
+    <w:name w:val="heading 1"/>
+    <w:basedOn w:val="Standard"/>
+    <w:next w:val="Standard"/>
+    <w:link w:val="berschrift1Zchn"/>
+    <w:uiPriority w:val="9"/>
+    <w:qFormat/>
+    <w:rsid w:val="00C13759"/>
+    <w:pPr>
+      <w:keepNext/>
+      <w:keepLines/>
+      <w:spacing w:before="480" w:after="0"/>
+      <w:outlineLvl w:val="0"/>
+    </w:pPr>
+    <w:rPr>
+      <w:rFonts w:asciiTheme="majorHAnsi" w:eastAsiaTheme="majorEastAsia" w:hAnsiTheme="majorHAnsi" w:cstheme="majorBidi"/>
+      <w:b/>
+      <w:bCs/>
+      <w:color w:val="365F91" w:themeColor="accent1" w:themeShade="BF"/>
+      <w:sz w:val="28"/>
+      <w:szCs w:val="28"/>
+    </w:rPr>
   </w:style>
   <w:style w:type="character" w:default="1" w:styleId="Absatz-Standardschriftart">
     <w:name w:val="Default Paragraph Font"/>
@@ -395,6 +701,21 @@
     <w:uiPriority w:val="99"/>
     <w:semiHidden/>
     <w:unhideWhenUsed/>
+  </w:style>
+  <w:style w:type="character" w:customStyle="1" w:styleId="berschrift1Zchn">
+    <w:name w:val="Überschrift 1 Zchn"/>
+    <w:basedOn w:val="Absatz-Standardschriftart"/>
+    <w:link w:val="berschrift1"/>
+    <w:uiPriority w:val="9"/>
+    <w:rsid w:val="00C13759"/>
+    <w:rPr>
+      <w:rFonts w:asciiTheme="majorHAnsi" w:eastAsiaTheme="majorEastAsia" w:hAnsiTheme="majorHAnsi" w:cstheme="majorBidi"/>
+      <w:b/>
+      <w:bCs/>
+      <w:color w:val="365F91" w:themeColor="accent1" w:themeShade="BF"/>
+      <w:sz w:val="28"/>
+      <w:szCs w:val="28"/>
+    </w:rPr>
   </w:style>
 </w:styles>
 </file>

</xml_diff>